<commit_message>
docs: Update and add instruction files
This commit includes updates to existing instruction documents and adds new instruction files.
- Modified Instruction.docx
- Deleted Instruction.pdf
- Added Instruction-live-cricket-score.pdf
- Added Instruction-mood-checker.pdf
</commit_message>
<xml_diff>
--- a/Instruction.docx
+++ b/Instruction.docx
@@ -4,50 +4,52 @@
   <w:body>
     <w:p>
       <w:r>
-        <w:t>Project N</w:t>
-      </w:r>
-      <w:r>
-        <w:t>ame: Live cricket score webpage</w:t>
+        <w:t xml:space="preserve">Project Name: </w:t>
+      </w:r>
+      <w:r>
+        <w:t>Mood Checker</w:t>
       </w:r>
     </w:p>
     <w:p>
       <w:r>
-        <w:t>Project Description: Flask Application in Python that fetch live cricket scores from the RSS feed https://static.cricinfo.com/rss/livescore</w:t>
-      </w:r>
-      <w:r>
-        <w:t>s.xml and display on a web page</w:t>
+        <w:t xml:space="preserve">Project Description: </w:t>
+      </w:r>
+      <w:r>
+        <w:t>Python AI application which takes input from user related to their mood and give them motivational or positive quote depending upon their mood</w:t>
       </w:r>
     </w:p>
     <w:p>
       <w:r>
-        <w:t>Problem statement: App will tell the l</w:t>
-      </w:r>
-      <w:r>
-        <w:t>ive score updates on a web page</w:t>
+        <w:t xml:space="preserve">Problem statement: App </w:t>
+      </w:r>
+      <w:r>
+        <w:t>will help user to understand and boost their mood</w:t>
       </w:r>
     </w:p>
     <w:p>
       <w:r>
-        <w:t>Users: User will see the live score updates on a web page, share a web link also so user can click on it and see the live score</w:t>
-      </w:r>
-      <w:r>
-        <w:t>.</w:t>
+        <w:t xml:space="preserve">Users: </w:t>
+      </w:r>
+      <w:r>
+        <w:t>User will receive motivational quote as per their mood</w:t>
       </w:r>
     </w:p>
     <w:p>
       <w:r>
-        <w:t>Platforms: Platform should be Web</w:t>
+        <w:t xml:space="preserve">Platforms: Platform should be </w:t>
+      </w:r>
+      <w:r>
+        <w:t>web app</w:t>
       </w:r>
     </w:p>
     <w:p>
       <w:r>
         <w:t>Primary programming language: Python Flask</w:t>
       </w:r>
-    </w:p>
-    <w:p>
       <w:bookmarkStart w:id="0" w:name="_GoBack"/>
       <w:bookmarkEnd w:id="0"/>
     </w:p>
+    <w:p/>
     <w:sectPr>
       <w:pgSz w:w="12240" w:h="15840"/>
       <w:pgMar w:top="1440" w:right="1440" w:bottom="1440" w:left="1440" w:header="720" w:footer="720" w:gutter="0"/>

</xml_diff>